<commit_message>
Added D4, changed some node stuff
</commit_message>
<xml_diff>
--- a/Deliverables/Deliverable 4 draft.docx
+++ b/Deliverables/Deliverable 4 draft.docx
@@ -7,17 +7,554 @@
         <w:pStyle w:val="Title"/>
         <w:jc w:val="center"/>
       </w:pPr>
+    </w:p>
+    <w:p>
+      <w:pPr>
+        <w:pStyle w:val="Title"/>
+        <w:jc w:val="center"/>
+      </w:pPr>
+    </w:p>
+    <w:p>
+      <w:pPr>
+        <w:pStyle w:val="Title"/>
+        <w:jc w:val="center"/>
+      </w:pPr>
+    </w:p>
+    <w:p>
+      <w:pPr>
+        <w:pStyle w:val="Title"/>
+        <w:jc w:val="center"/>
+      </w:pPr>
+    </w:p>
+    <w:p>
+      <w:pPr>
+        <w:pStyle w:val="Title"/>
+        <w:jc w:val="center"/>
+      </w:pPr>
+    </w:p>
+    <w:p>
+      <w:pPr>
+        <w:pStyle w:val="Title"/>
+        <w:jc w:val="center"/>
+      </w:pPr>
       <w:r>
         <w:t>User Evaluation</w:t>
       </w:r>
     </w:p>
     <w:p>
       <w:pPr>
+        <w:pStyle w:val="Subtitle"/>
+        <w:jc w:val="center"/>
+      </w:pPr>
+      <w:r>
+        <w:t>Justin Chu</w:t>
+      </w:r>
+    </w:p>
+    <w:p>
+      <w:pPr>
+        <w:pStyle w:val="Subtitle"/>
+        <w:jc w:val="center"/>
+      </w:pPr>
+      <w:r>
+        <w:t>David Kenny</w:t>
+      </w:r>
+    </w:p>
+    <w:p>
+      <w:pPr>
+        <w:rPr>
+          <w:rFonts w:eastAsiaTheme="minorEastAsia"/>
+          <w:color w:val="5A5A5A" w:themeColor="text1" w:themeTint="A5"/>
+          <w:spacing w:val="15"/>
+        </w:rPr>
+      </w:pPr>
+      <w:r>
+        <w:br w:type="page"/>
+      </w:r>
+    </w:p>
+    <w:sdt>
+      <w:sdtPr>
+        <w:id w:val="-831056900"/>
+        <w:docPartObj>
+          <w:docPartGallery w:val="Table of Contents"/>
+          <w:docPartUnique/>
+        </w:docPartObj>
+      </w:sdtPr>
+      <w:sdtEndPr>
+        <w:rPr>
+          <w:rFonts w:asciiTheme="minorHAnsi" w:eastAsiaTheme="minorHAnsi" w:hAnsiTheme="minorHAnsi" w:cstheme="minorBidi"/>
+          <w:b/>
+          <w:bCs/>
+          <w:noProof/>
+          <w:color w:val="auto"/>
+          <w:sz w:val="22"/>
+          <w:szCs w:val="22"/>
+        </w:rPr>
+      </w:sdtEndPr>
+      <w:sdtContent>
+        <w:p>
+          <w:pPr>
+            <w:pStyle w:val="TOCHeading"/>
+          </w:pPr>
+          <w:r>
+            <w:t>Contents</w:t>
+          </w:r>
+        </w:p>
+        <w:p>
+          <w:pPr>
+            <w:pStyle w:val="TOC1"/>
+            <w:tabs>
+              <w:tab w:val="right" w:leader="dot" w:pos="9350"/>
+            </w:tabs>
+            <w:rPr>
+              <w:noProof/>
+            </w:rPr>
+          </w:pPr>
+          <w:r>
+            <w:fldChar w:fldCharType="begin"/>
+          </w:r>
+          <w:r>
+            <w:instrText xml:space="preserve"> TOC \o "1-3" \h \z \u </w:instrText>
+          </w:r>
+          <w:r>
+            <w:fldChar w:fldCharType="separate"/>
+          </w:r>
+          <w:hyperlink w:anchor="_Toc413916581" w:history="1">
+            <w:r>
+              <w:rPr>
+                <w:rStyle w:val="Hyperlink"/>
+                <w:noProof/>
+              </w:rPr>
+              <w:t>D3 Feedback</w:t>
+            </w:r>
+            <w:r>
+              <w:rPr>
+                <w:noProof/>
+                <w:webHidden/>
+              </w:rPr>
+              <w:tab/>
+            </w:r>
+            <w:r>
+              <w:rPr>
+                <w:noProof/>
+                <w:webHidden/>
+              </w:rPr>
+              <w:fldChar w:fldCharType="begin"/>
+            </w:r>
+            <w:r>
+              <w:rPr>
+                <w:noProof/>
+                <w:webHidden/>
+              </w:rPr>
+              <w:instrText xml:space="preserve"> PAGEREF _Toc413916581 \h </w:instrText>
+            </w:r>
+            <w:r>
+              <w:rPr>
+                <w:noProof/>
+                <w:webHidden/>
+              </w:rPr>
+            </w:r>
+            <w:r>
+              <w:rPr>
+                <w:noProof/>
+                <w:webHidden/>
+              </w:rPr>
+              <w:fldChar w:fldCharType="separate"/>
+            </w:r>
+            <w:r>
+              <w:rPr>
+                <w:noProof/>
+                <w:webHidden/>
+              </w:rPr>
+              <w:t>3</w:t>
+            </w:r>
+            <w:r>
+              <w:rPr>
+                <w:noProof/>
+                <w:webHidden/>
+              </w:rPr>
+              <w:fldChar w:fldCharType="end"/>
+            </w:r>
+          </w:hyperlink>
+        </w:p>
+        <w:p>
+          <w:pPr>
+            <w:pStyle w:val="TOC1"/>
+            <w:tabs>
+              <w:tab w:val="right" w:leader="dot" w:pos="9350"/>
+            </w:tabs>
+            <w:rPr>
+              <w:noProof/>
+            </w:rPr>
+          </w:pPr>
+          <w:hyperlink w:anchor="_Toc413916582" w:history="1">
+            <w:r>
+              <w:rPr>
+                <w:rStyle w:val="Hyperlink"/>
+                <w:noProof/>
+              </w:rPr>
+              <w:t>Participant Information</w:t>
+            </w:r>
+            <w:r>
+              <w:rPr>
+                <w:noProof/>
+                <w:webHidden/>
+              </w:rPr>
+              <w:tab/>
+            </w:r>
+            <w:r>
+              <w:rPr>
+                <w:noProof/>
+                <w:webHidden/>
+              </w:rPr>
+              <w:fldChar w:fldCharType="begin"/>
+            </w:r>
+            <w:r>
+              <w:rPr>
+                <w:noProof/>
+                <w:webHidden/>
+              </w:rPr>
+              <w:instrText xml:space="preserve"> PAGEREF _Toc413916582 \h </w:instrText>
+            </w:r>
+            <w:r>
+              <w:rPr>
+                <w:noProof/>
+                <w:webHidden/>
+              </w:rPr>
+            </w:r>
+            <w:r>
+              <w:rPr>
+                <w:noProof/>
+                <w:webHidden/>
+              </w:rPr>
+              <w:fldChar w:fldCharType="separate"/>
+            </w:r>
+            <w:r>
+              <w:rPr>
+                <w:noProof/>
+                <w:webHidden/>
+              </w:rPr>
+              <w:t>3</w:t>
+            </w:r>
+            <w:r>
+              <w:rPr>
+                <w:noProof/>
+                <w:webHidden/>
+              </w:rPr>
+              <w:fldChar w:fldCharType="end"/>
+            </w:r>
+          </w:hyperlink>
+        </w:p>
+        <w:p>
+          <w:pPr>
+            <w:pStyle w:val="TOC1"/>
+            <w:tabs>
+              <w:tab w:val="right" w:leader="dot" w:pos="9350"/>
+            </w:tabs>
+            <w:rPr>
+              <w:noProof/>
+            </w:rPr>
+          </w:pPr>
+          <w:hyperlink w:anchor="_Toc413916583" w:history="1">
+            <w:r>
+              <w:rPr>
+                <w:rStyle w:val="Hyperlink"/>
+                <w:noProof/>
+              </w:rPr>
+              <w:t>Methods Chosen</w:t>
+            </w:r>
+            <w:r>
+              <w:rPr>
+                <w:noProof/>
+                <w:webHidden/>
+              </w:rPr>
+              <w:tab/>
+            </w:r>
+            <w:r>
+              <w:rPr>
+                <w:noProof/>
+                <w:webHidden/>
+              </w:rPr>
+              <w:fldChar w:fldCharType="begin"/>
+            </w:r>
+            <w:r>
+              <w:rPr>
+                <w:noProof/>
+                <w:webHidden/>
+              </w:rPr>
+              <w:instrText xml:space="preserve"> PAGEREF _Toc413916583 \h </w:instrText>
+            </w:r>
+            <w:r>
+              <w:rPr>
+                <w:noProof/>
+                <w:webHidden/>
+              </w:rPr>
+            </w:r>
+            <w:r>
+              <w:rPr>
+                <w:noProof/>
+                <w:webHidden/>
+              </w:rPr>
+              <w:fldChar w:fldCharType="separate"/>
+            </w:r>
+            <w:r>
+              <w:rPr>
+                <w:noProof/>
+                <w:webHidden/>
+              </w:rPr>
+              <w:t>3</w:t>
+            </w:r>
+            <w:r>
+              <w:rPr>
+                <w:noProof/>
+                <w:webHidden/>
+              </w:rPr>
+              <w:fldChar w:fldCharType="end"/>
+            </w:r>
+          </w:hyperlink>
+        </w:p>
+        <w:p>
+          <w:pPr>
+            <w:pStyle w:val="TOC1"/>
+            <w:tabs>
+              <w:tab w:val="right" w:leader="dot" w:pos="9350"/>
+            </w:tabs>
+            <w:rPr>
+              <w:noProof/>
+            </w:rPr>
+          </w:pPr>
+          <w:hyperlink w:anchor="_Toc413916584" w:history="1">
+            <w:r>
+              <w:rPr>
+                <w:rStyle w:val="Hyperlink"/>
+                <w:noProof/>
+              </w:rPr>
+              <w:t>Interview Information</w:t>
+            </w:r>
+            <w:r>
+              <w:rPr>
+                <w:noProof/>
+                <w:webHidden/>
+              </w:rPr>
+              <w:tab/>
+            </w:r>
+            <w:r>
+              <w:rPr>
+                <w:noProof/>
+                <w:webHidden/>
+              </w:rPr>
+              <w:fldChar w:fldCharType="begin"/>
+            </w:r>
+            <w:r>
+              <w:rPr>
+                <w:noProof/>
+                <w:webHidden/>
+              </w:rPr>
+              <w:instrText xml:space="preserve"> PAGEREF _Toc413916584 \h </w:instrText>
+            </w:r>
+            <w:r>
+              <w:rPr>
+                <w:noProof/>
+                <w:webHidden/>
+              </w:rPr>
+            </w:r>
+            <w:r>
+              <w:rPr>
+                <w:noProof/>
+                <w:webHidden/>
+              </w:rPr>
+              <w:fldChar w:fldCharType="separate"/>
+            </w:r>
+            <w:r>
+              <w:rPr>
+                <w:noProof/>
+                <w:webHidden/>
+              </w:rPr>
+              <w:t>3</w:t>
+            </w:r>
+            <w:r>
+              <w:rPr>
+                <w:noProof/>
+                <w:webHidden/>
+              </w:rPr>
+              <w:fldChar w:fldCharType="end"/>
+            </w:r>
+          </w:hyperlink>
+        </w:p>
+        <w:p>
+          <w:pPr>
+            <w:pStyle w:val="TOC1"/>
+            <w:tabs>
+              <w:tab w:val="right" w:leader="dot" w:pos="9350"/>
+            </w:tabs>
+            <w:rPr>
+              <w:noProof/>
+            </w:rPr>
+          </w:pPr>
+          <w:hyperlink w:anchor="_Toc413916585" w:history="1">
+            <w:r>
+              <w:rPr>
+                <w:rStyle w:val="Hyperlink"/>
+                <w:noProof/>
+              </w:rPr>
+              <w:t>Results and Analysis</w:t>
+            </w:r>
+            <w:r>
+              <w:rPr>
+                <w:noProof/>
+                <w:webHidden/>
+              </w:rPr>
+              <w:tab/>
+            </w:r>
+            <w:r>
+              <w:rPr>
+                <w:noProof/>
+                <w:webHidden/>
+              </w:rPr>
+              <w:fldChar w:fldCharType="begin"/>
+            </w:r>
+            <w:r>
+              <w:rPr>
+                <w:noProof/>
+                <w:webHidden/>
+              </w:rPr>
+              <w:instrText xml:space="preserve"> PAGEREF _Toc413916585 \h </w:instrText>
+            </w:r>
+            <w:r>
+              <w:rPr>
+                <w:noProof/>
+                <w:webHidden/>
+              </w:rPr>
+            </w:r>
+            <w:r>
+              <w:rPr>
+                <w:noProof/>
+                <w:webHidden/>
+              </w:rPr>
+              <w:fldChar w:fldCharType="separate"/>
+            </w:r>
+            <w:r>
+              <w:rPr>
+                <w:noProof/>
+                <w:webHidden/>
+              </w:rPr>
+              <w:t>3</w:t>
+            </w:r>
+            <w:r>
+              <w:rPr>
+                <w:noProof/>
+                <w:webHidden/>
+              </w:rPr>
+              <w:fldChar w:fldCharType="end"/>
+            </w:r>
+          </w:hyperlink>
+        </w:p>
+        <w:p>
+          <w:pPr>
+            <w:pStyle w:val="TOC1"/>
+            <w:tabs>
+              <w:tab w:val="right" w:leader="dot" w:pos="9350"/>
+            </w:tabs>
+            <w:rPr>
+              <w:noProof/>
+            </w:rPr>
+          </w:pPr>
+          <w:hyperlink w:anchor="_Toc413916586" w:history="1">
+            <w:r>
+              <w:rPr>
+                <w:rStyle w:val="Hyperlink"/>
+                <w:noProof/>
+              </w:rPr>
+              <w:t>Impact on Design</w:t>
+            </w:r>
+            <w:r>
+              <w:rPr>
+                <w:noProof/>
+                <w:webHidden/>
+              </w:rPr>
+              <w:tab/>
+            </w:r>
+            <w:r>
+              <w:rPr>
+                <w:noProof/>
+                <w:webHidden/>
+              </w:rPr>
+              <w:fldChar w:fldCharType="begin"/>
+            </w:r>
+            <w:r>
+              <w:rPr>
+                <w:noProof/>
+                <w:webHidden/>
+              </w:rPr>
+              <w:instrText xml:space="preserve"> PAGEREF _Toc413916586 \h </w:instrText>
+            </w:r>
+            <w:r>
+              <w:rPr>
+                <w:noProof/>
+                <w:webHidden/>
+              </w:rPr>
+            </w:r>
+            <w:r>
+              <w:rPr>
+                <w:noProof/>
+                <w:webHidden/>
+              </w:rPr>
+              <w:fldChar w:fldCharType="separate"/>
+            </w:r>
+            <w:r>
+              <w:rPr>
+                <w:noProof/>
+                <w:webHidden/>
+              </w:rPr>
+              <w:t>4</w:t>
+            </w:r>
+            <w:r>
+              <w:rPr>
+                <w:noProof/>
+                <w:webHidden/>
+              </w:rPr>
+              <w:fldChar w:fldCharType="end"/>
+            </w:r>
+          </w:hyperlink>
+        </w:p>
+        <w:p>
+          <w:r>
+            <w:rPr>
+              <w:b/>
+              <w:bCs/>
+              <w:noProof/>
+            </w:rPr>
+            <w:fldChar w:fldCharType="end"/>
+          </w:r>
+        </w:p>
+      </w:sdtContent>
+    </w:sdt>
+    <w:p>
+      <w:pPr>
+        <w:rPr>
+          <w:rFonts w:eastAsiaTheme="minorEastAsia"/>
+          <w:color w:val="5A5A5A" w:themeColor="text1" w:themeTint="A5"/>
+          <w:spacing w:val="15"/>
+        </w:rPr>
+      </w:pPr>
+      <w:r>
+        <w:br w:type="page"/>
+      </w:r>
+    </w:p>
+    <w:p>
+      <w:pPr>
+        <w:pStyle w:val="Subtitle"/>
+        <w:jc w:val="center"/>
+      </w:pPr>
+    </w:p>
+    <w:p>
+      <w:pPr>
         <w:pStyle w:val="Heading1"/>
       </w:pPr>
+      <w:bookmarkStart w:id="0" w:name="_Toc413916581"/>
       <w:r>
         <w:t>D3 Feedback</w:t>
       </w:r>
+      <w:bookmarkEnd w:id="0"/>
     </w:p>
     <w:p>
       <w:r>
@@ -29,16 +566,24 @@
       <w:pPr>
         <w:pStyle w:val="Heading1"/>
       </w:pPr>
+      <w:bookmarkStart w:id="1" w:name="_Toc413916582"/>
       <w:r>
         <w:t>Participant Information</w:t>
       </w:r>
+      <w:bookmarkEnd w:id="1"/>
     </w:p>
     <w:p>
       <w:r>
         <w:t xml:space="preserve">The participants that were recruited for the evaluation of our prototype was through the </w:t>
       </w:r>
       <w:r>
-        <w:t>University of Calgary Anime Club. The target audience are people that have watched at least one anime and are looking for recommendations based on that watched anime. There were a total of 3 participants and due to the nature of the club these participants were representative of our target audience because each had watched at least one anime and are always looking for more series to watch.</w:t>
+        <w:t>University of Calgary Anime Club. The target audience are people that have watched at least one anime and are looking for recommendations based on that watched anime. There were a total of 3 participants and due to the nature of the club these participants were representative of our target audience because each had watched at least one anime and are always looking for more</w:t>
+      </w:r>
+      <w:r>
+        <w:t xml:space="preserve"> anime</w:t>
+      </w:r>
+      <w:r>
+        <w:t xml:space="preserve"> series to watch.</w:t>
       </w:r>
     </w:p>
     <w:p/>
@@ -46,16 +591,24 @@
       <w:pPr>
         <w:pStyle w:val="Heading1"/>
       </w:pPr>
+      <w:bookmarkStart w:id="2" w:name="_Toc413916583"/>
       <w:r>
         <w:t>Methods Chosen</w:t>
       </w:r>
+      <w:bookmarkEnd w:id="2"/>
     </w:p>
     <w:p>
       <w:r>
         <w:t xml:space="preserve">The method that was chosen to conduct user evaluations for our prototype was a semi-structured interview that consisted of questions that were focused on general issues the users had with the website, the usability of the website, and what improvements they thought we could implement in the future. An interview </w:t>
       </w:r>
       <w:r>
-        <w:t>was chosen instead of a questionnaire because an interview has a higher probability of providing more useful feedback due to the ability to focus on specific problems that the user had while a questionnaire is unable to do this. This was also why a semi-structured interview as chosen instead of a structured one.</w:t>
+        <w:t xml:space="preserve">was chosen instead of a questionnaire because an interview has a higher probability of providing more useful feedback due to the ability to focus on specific problems that the user had while a questionnaire is unable to do this. This was also why a semi-structured interview </w:t>
+      </w:r>
+      <w:r>
+        <w:t>w</w:t>
+      </w:r>
+      <w:r>
+        <w:t>as chosen instead of a structured one.</w:t>
       </w:r>
     </w:p>
     <w:p/>
@@ -63,9 +616,11 @@
       <w:pPr>
         <w:pStyle w:val="Heading1"/>
       </w:pPr>
+      <w:bookmarkStart w:id="3" w:name="_Toc413916584"/>
       <w:r>
         <w:t>Interview Information</w:t>
       </w:r>
+      <w:bookmarkEnd w:id="3"/>
     </w:p>
     <w:p>
       <w:r>
@@ -80,20 +635,52 @@
       <w:pPr>
         <w:pStyle w:val="Heading1"/>
       </w:pPr>
+      <w:bookmarkStart w:id="4" w:name="_Toc413916585"/>
       <w:r>
         <w:t>Results and Analysis</w:t>
       </w:r>
-    </w:p>
-    <w:p>
-      <w:r>
-        <w:t xml:space="preserve">The general consensus of the interviews was that the general button placement of the website was an issue. There were no issues with navigating the website according to the users interviewed. There were </w:t>
+      <w:bookmarkEnd w:id="4"/>
+    </w:p>
+    <w:p>
+      <w:r>
+        <w:t>The general consensus of the interviews was that the button placement of the website was an issue</w:t>
+      </w:r>
+      <w:r>
+        <w:t>, specifically ones that were present on the main page and under the recommendation bar</w:t>
+      </w:r>
+      <w:r>
+        <w:t xml:space="preserve">. There were no issues with navigating the website according to the users interviewed. There were some issues with </w:t>
+      </w:r>
+      <w:r>
+        <w:t xml:space="preserve">a user </w:t>
+      </w:r>
+      <w:r>
+        <w:t xml:space="preserve">wanting more separation of the individual elements of the website, for instance separating the </w:t>
       </w:r>
       <w:r>
         <w:lastRenderedPageBreak/>
-        <w:t xml:space="preserve">some issues with wanting there to be more separation of the individual elements of the website, for instance separating the search function and the returned results. However when running through Wizard of Oz evaluations with the other prototype created for deliverable 3, we found that the other two users liked that there was less separation and less navigating through different screens. We found that there were many different ways that these users used to get new anime to watch, and most of them lacked a way </w:t>
-      </w:r>
-      <w:r>
-        <w:t>to consolidate the information in any meaningful way.</w:t>
+        <w:t>search function and the returned results</w:t>
+      </w:r>
+      <w:r>
+        <w:t xml:space="preserve"> and placing them on different pages</w:t>
+      </w:r>
+      <w:r>
+        <w:t>. However when running through Wizard of Oz evaluations with the other prototype created for deliverable 3</w:t>
+      </w:r>
+      <w:r>
+        <w:t xml:space="preserve"> with users</w:t>
+      </w:r>
+      <w:r>
+        <w:t xml:space="preserve">, we found that the other two users liked that there was less separation and less navigating through different screens. We found that there were many different ways that these users used to get new anime to watch, and most of them lacked a way </w:t>
+      </w:r>
+      <w:r>
+        <w:t>to consolidate</w:t>
+      </w:r>
+      <w:r>
+        <w:t xml:space="preserve"> and organize</w:t>
+      </w:r>
+      <w:r>
+        <w:t xml:space="preserve"> the information in any meaningful way.</w:t>
       </w:r>
     </w:p>
     <w:p/>
@@ -101,25 +688,60 @@
       <w:pPr>
         <w:pStyle w:val="Heading1"/>
       </w:pPr>
+      <w:bookmarkStart w:id="5" w:name="_Toc413916586"/>
       <w:r>
         <w:t>Impact on Design</w:t>
       </w:r>
-    </w:p>
-    <w:p>
-      <w:r>
-        <w:t>Since there was a reoccurring theme of users having an issue with the placement or naming of buttons, we will incorporate these concerns into our</w:t>
+      <w:bookmarkEnd w:id="5"/>
+    </w:p>
+    <w:p>
+      <w:r>
+        <w:t xml:space="preserve">Since there was a reoccurring theme of users having </w:t>
+      </w:r>
+      <w:r>
+        <w:t>issues</w:t>
+      </w:r>
+      <w:r>
+        <w:t xml:space="preserve"> with the placement or naming of buttons, we will incorporate these concerns into our</w:t>
       </w:r>
       <w:r>
         <w:t xml:space="preserve"> future</w:t>
       </w:r>
-      <w:bookmarkStart w:id="0" w:name="_GoBack"/>
-      <w:bookmarkEnd w:id="0"/>
-      <w:r>
-        <w:t xml:space="preserve"> design. We will rename the recommend button into recommend me anime as well as moving the buttons below the recommendation search bar elsewh</w:t>
-      </w:r>
-      <w:r>
-        <w:t>ere to avoid confusing the users.</w:t>
-      </w:r>
+      <w:r>
+        <w:t xml:space="preserve"> design. We will rename the </w:t>
+      </w:r>
+      <w:r>
+        <w:t>“R</w:t>
+      </w:r>
+      <w:r>
+        <w:t>ecommend</w:t>
+      </w:r>
+      <w:r>
+        <w:t>”</w:t>
+      </w:r>
+      <w:r>
+        <w:t xml:space="preserve"> button into </w:t>
+      </w:r>
+      <w:r>
+        <w:t>“R</w:t>
+      </w:r>
+      <w:r>
+        <w:t>ecommend me anime</w:t>
+      </w:r>
+      <w:r>
+        <w:t>”</w:t>
+      </w:r>
+      <w:r>
+        <w:t xml:space="preserve"> as well as moving the buttons below the recommendation search bar </w:t>
+      </w:r>
+      <w:r>
+        <w:t>somewhere else on the page</w:t>
+      </w:r>
+      <w:r>
+        <w:t xml:space="preserve"> to avoid confusing the users.</w:t>
+      </w:r>
+      <w:bookmarkStart w:id="6" w:name="_GoBack"/>
+      <w:bookmarkEnd w:id="6"/>
     </w:p>
     <w:sectPr>
       <w:pgSz w:w="12240" w:h="15840"/>
@@ -620,6 +1242,72 @@
       <w:szCs w:val="32"/>
     </w:rPr>
   </w:style>
+  <w:style w:type="paragraph" w:styleId="Subtitle">
+    <w:name w:val="Subtitle"/>
+    <w:basedOn w:val="Normal"/>
+    <w:next w:val="Normal"/>
+    <w:link w:val="SubtitleChar"/>
+    <w:uiPriority w:val="11"/>
+    <w:qFormat/>
+    <w:rsid w:val="00713429"/>
+    <w:pPr>
+      <w:numPr>
+        <w:ilvl w:val="1"/>
+      </w:numPr>
+    </w:pPr>
+    <w:rPr>
+      <w:rFonts w:eastAsiaTheme="minorEastAsia"/>
+      <w:color w:val="5A5A5A" w:themeColor="text1" w:themeTint="A5"/>
+      <w:spacing w:val="15"/>
+    </w:rPr>
+  </w:style>
+  <w:style w:type="character" w:customStyle="1" w:styleId="SubtitleChar">
+    <w:name w:val="Subtitle Char"/>
+    <w:basedOn w:val="DefaultParagraphFont"/>
+    <w:link w:val="Subtitle"/>
+    <w:uiPriority w:val="11"/>
+    <w:rsid w:val="00713429"/>
+    <w:rPr>
+      <w:rFonts w:eastAsiaTheme="minorEastAsia"/>
+      <w:color w:val="5A5A5A" w:themeColor="text1" w:themeTint="A5"/>
+      <w:spacing w:val="15"/>
+    </w:rPr>
+  </w:style>
+  <w:style w:type="paragraph" w:styleId="TOCHeading">
+    <w:name w:val="TOC Heading"/>
+    <w:basedOn w:val="Heading1"/>
+    <w:next w:val="Normal"/>
+    <w:uiPriority w:val="39"/>
+    <w:unhideWhenUsed/>
+    <w:qFormat/>
+    <w:rsid w:val="00713429"/>
+    <w:pPr>
+      <w:outlineLvl w:val="9"/>
+    </w:pPr>
+  </w:style>
+  <w:style w:type="paragraph" w:styleId="TOC1">
+    <w:name w:val="toc 1"/>
+    <w:basedOn w:val="Normal"/>
+    <w:next w:val="Normal"/>
+    <w:autoRedefine/>
+    <w:uiPriority w:val="39"/>
+    <w:unhideWhenUsed/>
+    <w:rsid w:val="00713429"/>
+    <w:pPr>
+      <w:spacing w:after="100"/>
+    </w:pPr>
+  </w:style>
+  <w:style w:type="character" w:styleId="Hyperlink">
+    <w:name w:val="Hyperlink"/>
+    <w:basedOn w:val="DefaultParagraphFont"/>
+    <w:uiPriority w:val="99"/>
+    <w:unhideWhenUsed/>
+    <w:rsid w:val="00713429"/>
+    <w:rPr>
+      <w:color w:val="0563C1" w:themeColor="hyperlink"/>
+      <w:u w:val="single"/>
+    </w:rPr>
+  </w:style>
 </w:styles>
 </file>
 
@@ -882,4 +1570,16 @@
     </a:ext>
   </a:extLst>
 </a:theme>
+</file>
+
+<file path=customXml/item1.xml><?xml version="1.0" encoding="utf-8"?>
+<b:Sources xmlns:b="http://schemas.openxmlformats.org/officeDocument/2006/bibliography" xmlns="http://schemas.openxmlformats.org/officeDocument/2006/bibliography" SelectedStyle="\APASixthEditionOfficeOnline.xsl" StyleName="APA" Version="6"/>
+</file>
+
+<file path=customXml/itemProps1.xml><?xml version="1.0" encoding="utf-8"?>
+<ds:datastoreItem xmlns:ds="http://schemas.openxmlformats.org/officeDocument/2006/customXml" ds:itemID="{6E2A6FA3-3A93-4E9E-9F73-C71EE2C84FCB}">
+  <ds:schemaRefs>
+    <ds:schemaRef ds:uri="http://schemas.openxmlformats.org/officeDocument/2006/bibliography"/>
+  </ds:schemaRefs>
+</ds:datastoreItem>
 </file>
</xml_diff>

<commit_message>
attempts at user auth
</commit_message>
<xml_diff>
--- a/Deliverables/Deliverable 4 draft.docx
+++ b/Deliverables/Deliverable 4 draft.docx
@@ -73,6 +73,12 @@
     </w:p>
     <w:sdt>
       <w:sdtPr>
+        <w:rPr>
+          <w:rFonts w:asciiTheme="minorHAnsi" w:eastAsiaTheme="minorHAnsi" w:hAnsiTheme="minorHAnsi" w:cstheme="minorBidi"/>
+          <w:color w:val="auto"/>
+          <w:sz w:val="22"/>
+          <w:szCs w:val="22"/>
+        </w:rPr>
         <w:id w:val="-831056900"/>
         <w:docPartObj>
           <w:docPartGallery w:val="Table of Contents"/>
@@ -81,13 +87,9 @@
       </w:sdtPr>
       <w:sdtEndPr>
         <w:rPr>
-          <w:rFonts w:asciiTheme="minorHAnsi" w:eastAsiaTheme="minorHAnsi" w:hAnsiTheme="minorHAnsi" w:cstheme="minorBidi"/>
           <w:b/>
           <w:bCs/>
           <w:noProof/>
-          <w:color w:val="auto"/>
-          <w:sz w:val="22"/>
-          <w:szCs w:val="22"/>
         </w:rPr>
       </w:sdtEndPr>
       <w:sdtContent>
@@ -599,28 +601,33 @@
     </w:p>
     <w:p>
       <w:r>
-        <w:t xml:space="preserve">The method that was chosen to conduct user evaluations for our prototype was a semi-structured interview that consisted of questions that were focused on general issues the users had with the website, the usability of the website, and what improvements they thought we could implement in the future. An interview </w:t>
-      </w:r>
-      <w:r>
-        <w:t xml:space="preserve">was chosen instead of a questionnaire because an interview has a higher probability of providing more useful feedback due to the ability to focus on specific problems that the user had while a questionnaire is unable to do this. This was also why a semi-structured interview </w:t>
-      </w:r>
-      <w:r>
-        <w:t>w</w:t>
-      </w:r>
-      <w:r>
-        <w:t>as chosen instead of a structured one.</w:t>
-      </w:r>
+        <w:t xml:space="preserve">The method that was chosen to conduct user evaluations for our prototype was a semi-structured interview that consisted of questions that were focused on general issues the users had with the website, the usability of the website, and what improvements they thought we could implement in the future. </w:t>
+      </w:r>
+      <w:r>
+        <w:t xml:space="preserve">While interviewing users, if there were any particular issues that were of concern, the users were asked to go into more detail to find the root cause of the problem. </w:t>
+      </w:r>
+      <w:r>
+        <w:t xml:space="preserve">An interview </w:t>
+      </w:r>
+      <w:r>
+        <w:t xml:space="preserve">was chosen instead of a questionnaire because an interview has a higher probability of providing more useful feedback due to the ability to focus on specific problems that the user had while a questionnaire is unable to do this. </w:t>
+      </w:r>
+      <w:r>
+        <w:t>It was also chosen to increase the amount of user interaction between the developers and the customer base. A semi-structured interview was chosen over a structured interview due to the ability to narrow down the problems that users encounter.</w:t>
+      </w:r>
+      <w:bookmarkStart w:id="3" w:name="_GoBack"/>
+      <w:bookmarkEnd w:id="3"/>
     </w:p>
     <w:p/>
     <w:p>
       <w:pPr>
         <w:pStyle w:val="Heading1"/>
       </w:pPr>
-      <w:bookmarkStart w:id="3" w:name="_Toc413916584"/>
+      <w:bookmarkStart w:id="4" w:name="_Toc413916584"/>
       <w:r>
         <w:t>Interview Information</w:t>
       </w:r>
-      <w:bookmarkEnd w:id="3"/>
+      <w:bookmarkEnd w:id="4"/>
     </w:p>
     <w:p>
       <w:r>
@@ -635,11 +642,12 @@
       <w:pPr>
         <w:pStyle w:val="Heading1"/>
       </w:pPr>
-      <w:bookmarkStart w:id="4" w:name="_Toc413916585"/>
-      <w:r>
+      <w:bookmarkStart w:id="5" w:name="_Toc413916585"/>
+      <w:r>
+        <w:lastRenderedPageBreak/>
         <w:t>Results and Analysis</w:t>
       </w:r>
-      <w:bookmarkEnd w:id="4"/>
+      <w:bookmarkEnd w:id="5"/>
     </w:p>
     <w:p>
       <w:r>
@@ -655,11 +663,7 @@
         <w:t xml:space="preserve">a user </w:t>
       </w:r>
       <w:r>
-        <w:t xml:space="preserve">wanting more separation of the individual elements of the website, for instance separating the </w:t>
-      </w:r>
-      <w:r>
-        <w:lastRenderedPageBreak/>
-        <w:t>search function and the returned results</w:t>
+        <w:t>wanting more separation of the individual elements of the website, for instance separating the search function and the returned results</w:t>
       </w:r>
       <w:r>
         <w:t xml:space="preserve"> and placing them on different pages</w:t>
@@ -682,17 +686,20 @@
       <w:r>
         <w:t xml:space="preserve"> the information in any meaningful way.</w:t>
       </w:r>
+      <w:r>
+        <w:t xml:space="preserve"> We also asked what users would like to see in addition to the functionalities that our website  </w:t>
+      </w:r>
     </w:p>
     <w:p/>
     <w:p>
       <w:pPr>
         <w:pStyle w:val="Heading1"/>
       </w:pPr>
-      <w:bookmarkStart w:id="5" w:name="_Toc413916586"/>
+      <w:bookmarkStart w:id="6" w:name="_Toc413916586"/>
       <w:r>
         <w:t>Impact on Design</w:t>
       </w:r>
-      <w:bookmarkEnd w:id="5"/>
+      <w:bookmarkEnd w:id="6"/>
     </w:p>
     <w:p>
       <w:r>
@@ -740,8 +747,6 @@
       <w:r>
         <w:t xml:space="preserve"> to avoid confusing the users.</w:t>
       </w:r>
-      <w:bookmarkStart w:id="6" w:name="_GoBack"/>
-      <w:bookmarkEnd w:id="6"/>
     </w:p>
     <w:sectPr>
       <w:pgSz w:w="12240" w:h="15840"/>
@@ -1577,7 +1582,7 @@
 </file>
 
 <file path=customXml/itemProps1.xml><?xml version="1.0" encoding="utf-8"?>
-<ds:datastoreItem xmlns:ds="http://schemas.openxmlformats.org/officeDocument/2006/customXml" ds:itemID="{6E2A6FA3-3A93-4E9E-9F73-C71EE2C84FCB}">
+<ds:datastoreItem xmlns:ds="http://schemas.openxmlformats.org/officeDocument/2006/customXml" ds:itemID="{2279A9DF-B056-4267-B0E5-6A68EAB00679}">
   <ds:schemaRefs>
     <ds:schemaRef ds:uri="http://schemas.openxmlformats.org/officeDocument/2006/bibliography"/>
   </ds:schemaRefs>

</xml_diff>